<commit_message>
Adding Dbus and gphoto to Documentation
</commit_message>
<xml_diff>
--- a/CopyrightInfoAndSourcecode.docx
+++ b/CopyrightInfoAndSourcecode.docx
@@ -328,6 +328,9 @@
     <w:p/>
     <w:p>
       <w:r>
+        <w:rPr>
+          <w:noProof/>
+        </w:rPr>
         <w:drawing>
           <wp:inline distT="0" distB="0" distL="0" distR="0" wp14:anchorId="093359AB" wp14:editId="7D399374">
             <wp:extent cx="800100" cy="514800"/>
@@ -478,7 +481,7 @@
       <w:proofErr w:type="gramEnd"/>
     </w:p>
     <w:p>
-      <w:hyperlink r:id="rId20" w:history="1">
+      <w:hyperlink r:id="rId20" w:anchor="_Toc_3_1" w:history="1">
         <w:r>
           <w:rPr>
             <w:rStyle w:val="Hyperlink"/>
@@ -1271,6 +1274,80 @@
     <w:p/>
     <w:p/>
     <w:p>
+      <w:pPr>
+        <w:rPr>
+          <w:sz w:val="56"/>
+          <w:szCs w:val="56"/>
+        </w:rPr>
+      </w:pPr>
+      <w:r>
+        <w:rPr>
+          <w:sz w:val="56"/>
+          <w:szCs w:val="56"/>
+        </w:rPr>
+        <w:t>D-Bus</w:t>
+      </w:r>
+    </w:p>
+    <w:p>
+      <w:r>
+        <w:t xml:space="preserve">For Information about the software: </w:t>
+      </w:r>
+      <w:hyperlink r:id="rId45" w:history="1">
+        <w:r>
+          <w:rPr>
+            <w:rStyle w:val="Hyperlink"/>
+          </w:rPr>
+          <w:t>https://www.freedesktop.org/wiki/Software/dbus/</w:t>
+        </w:r>
+      </w:hyperlink>
+    </w:p>
+    <w:p>
+      <w:r>
+        <w:t xml:space="preserve">For source code: </w:t>
+      </w:r>
+      <w:hyperlink r:id="rId46" w:history="1">
+        <w:r>
+          <w:rPr>
+            <w:rStyle w:val="Hyperlink"/>
+          </w:rPr>
+          <w:t>https://cgit.freedesktop.org/dbus/dbus/</w:t>
+        </w:r>
+      </w:hyperlink>
+    </w:p>
+    <w:p/>
+    <w:p>
+      <w:r>
+        <w:t>D-Bus is released under</w:t>
+      </w:r>
+      <w:r>
+        <w:t xml:space="preserve"> </w:t>
+      </w:r>
+      <w:r>
+        <w:t>GNU GPL version 2</w:t>
+      </w:r>
+      <w:r>
+        <w:t xml:space="preserve"> or later</w:t>
+      </w:r>
+    </w:p>
+    <w:p>
+      <w:hyperlink r:id="rId47" w:history="1">
+        <w:r>
+          <w:rPr>
+            <w:rStyle w:val="Hyperlink"/>
+          </w:rPr>
+          <w:t>https://dbus.freedesktop.org/doc/dbus-faq.html</w:t>
+        </w:r>
+      </w:hyperlink>
+    </w:p>
+    <w:p>
+      <w:pPr>
+        <w:rPr>
+          <w:sz w:val="56"/>
+          <w:szCs w:val="56"/>
+        </w:rPr>
+      </w:pPr>
+    </w:p>
+    <w:p>
       <w:r>
         <w:rPr>
           <w:noProof/>
@@ -1293,7 +1370,7 @@
                     </pic:cNvPicPr>
                   </pic:nvPicPr>
                   <pic:blipFill>
-                    <a:blip r:embed="rId45">
+                    <a:blip r:embed="rId48">
                       <a:extLst>
                         <a:ext uri="{28A0092B-C50C-407E-A947-70E740481C1C}">
                           <a14:useLocalDpi xmlns:a14="http://schemas.microsoft.com/office/drawing/2010/main" val="0"/>
@@ -1347,7 +1424,7 @@
       <w:r>
         <w:t xml:space="preserve">For Information about the software: </w:t>
       </w:r>
-      <w:hyperlink r:id="rId46" w:history="1">
+      <w:hyperlink r:id="rId49" w:history="1">
         <w:r>
           <w:rPr>
             <w:rStyle w:val="Hyperlink"/>
@@ -1360,7 +1437,7 @@
       <w:r>
         <w:t xml:space="preserve">For source code: </w:t>
       </w:r>
-      <w:hyperlink r:id="rId47" w:history="1">
+      <w:hyperlink r:id="rId50" w:history="1">
         <w:r>
           <w:rPr>
             <w:rStyle w:val="Hyperlink"/>
@@ -1376,7 +1453,7 @@
       </w:r>
     </w:p>
     <w:p>
-      <w:hyperlink r:id="rId48" w:history="1">
+      <w:hyperlink r:id="rId51" w:history="1">
         <w:r>
           <w:rPr>
             <w:rStyle w:val="Hyperlink"/>
@@ -1414,7 +1491,7 @@
       <w:r>
         <w:t xml:space="preserve">For Information about the software: </w:t>
       </w:r>
-      <w:hyperlink r:id="rId49" w:history="1">
+      <w:hyperlink r:id="rId52" w:history="1">
         <w:r>
           <w:rPr>
             <w:rStyle w:val="Hyperlink"/>
@@ -1427,7 +1504,7 @@
       <w:r>
         <w:t xml:space="preserve">For source code: </w:t>
       </w:r>
-      <w:hyperlink r:id="rId50" w:history="1">
+      <w:hyperlink r:id="rId53" w:history="1">
         <w:r>
           <w:rPr>
             <w:rStyle w:val="Hyperlink"/>
@@ -1448,7 +1525,7 @@
       </w:r>
     </w:p>
     <w:p>
-      <w:hyperlink r:id="rId51" w:history="1">
+      <w:hyperlink r:id="rId54" w:history="1">
         <w:r>
           <w:rPr>
             <w:rStyle w:val="Hyperlink"/>
@@ -1486,7 +1563,7 @@
       <w:r>
         <w:t xml:space="preserve">For Information about the software: </w:t>
       </w:r>
-      <w:hyperlink r:id="rId52" w:history="1">
+      <w:hyperlink r:id="rId55" w:history="1">
         <w:r>
           <w:rPr>
             <w:rStyle w:val="Hyperlink"/>
@@ -1499,7 +1576,7 @@
       <w:r>
         <w:t xml:space="preserve">For Documentation on how to use it: </w:t>
       </w:r>
-      <w:hyperlink r:id="rId53" w:history="1">
+      <w:hyperlink r:id="rId56" w:history="1">
         <w:r>
           <w:rPr>
             <w:rStyle w:val="Hyperlink"/>
@@ -1512,7 +1589,7 @@
       <w:r>
         <w:t xml:space="preserve">For source code: </w:t>
       </w:r>
-      <w:hyperlink r:id="rId54" w:history="1">
+      <w:hyperlink r:id="rId57" w:history="1">
         <w:r>
           <w:rPr>
             <w:rStyle w:val="Hyperlink"/>
@@ -1555,7 +1632,7 @@
       </w:r>
     </w:p>
     <w:p>
-      <w:hyperlink r:id="rId55" w:history="1">
+      <w:hyperlink r:id="rId58" w:history="1">
         <w:r>
           <w:rPr>
             <w:rStyle w:val="Hyperlink"/>
@@ -1589,7 +1666,7 @@
       <w:r>
         <w:t xml:space="preserve">: </w:t>
       </w:r>
-      <w:hyperlink r:id="rId56" w:history="1">
+      <w:hyperlink r:id="rId59" w:history="1">
         <w:r>
           <w:rPr>
             <w:rStyle w:val="Hyperlink"/>
@@ -1602,7 +1679,7 @@
       <w:r>
         <w:t xml:space="preserve">For Documentation about how to use it: </w:t>
       </w:r>
-      <w:hyperlink r:id="rId57" w:history="1">
+      <w:hyperlink r:id="rId60" w:history="1">
         <w:r>
           <w:rPr>
             <w:rStyle w:val="Hyperlink"/>
@@ -1615,7 +1692,7 @@
       <w:r>
         <w:t xml:space="preserve">For source code: </w:t>
       </w:r>
-      <w:hyperlink r:id="rId58" w:history="1">
+      <w:hyperlink r:id="rId61" w:history="1">
         <w:r>
           <w:rPr>
             <w:rStyle w:val="Hyperlink"/>
@@ -1636,7 +1713,7 @@
       </w:r>
     </w:p>
     <w:p>
-      <w:hyperlink r:id="rId59" w:history="1">
+      <w:hyperlink r:id="rId62" w:history="1">
         <w:r>
           <w:rPr>
             <w:rStyle w:val="Hyperlink"/>
@@ -1645,7 +1722,6 @@
         </w:r>
       </w:hyperlink>
     </w:p>
-    <w:p/>
     <w:p>
       <w:pPr>
         <w:rPr>
@@ -1653,48 +1729,123 @@
           <w:szCs w:val="56"/>
         </w:rPr>
       </w:pPr>
-    </w:p>
-    <w:p>
-      <w:pPr>
-        <w:rPr>
-          <w:sz w:val="56"/>
-          <w:szCs w:val="56"/>
-        </w:rPr>
-      </w:pPr>
-    </w:p>
-    <w:p>
-      <w:pPr>
-        <w:rPr>
-          <w:sz w:val="56"/>
-          <w:szCs w:val="56"/>
-        </w:rPr>
-      </w:pPr>
-    </w:p>
-    <w:p>
-      <w:pPr>
-        <w:rPr>
-          <w:sz w:val="56"/>
-          <w:szCs w:val="56"/>
-        </w:rPr>
-      </w:pPr>
-    </w:p>
-    <w:p>
-      <w:pPr>
-        <w:rPr>
-          <w:sz w:val="56"/>
-          <w:szCs w:val="56"/>
-        </w:rPr>
-      </w:pPr>
-    </w:p>
-    <w:p>
-      <w:pPr>
-        <w:rPr>
-          <w:sz w:val="56"/>
-          <w:szCs w:val="56"/>
-        </w:rPr>
-      </w:pPr>
+      <w:r>
+        <w:rPr>
+          <w:sz w:val="56"/>
+          <w:szCs w:val="56"/>
+        </w:rPr>
+        <w:t>LibGphoto2</w:t>
+      </w:r>
+    </w:p>
+    <w:p>
+      <w:r>
+        <w:t xml:space="preserve">For Information about the software: </w:t>
+      </w:r>
+      <w:hyperlink r:id="rId63" w:history="1">
+        <w:r>
+          <w:rPr>
+            <w:rStyle w:val="Hyperlink"/>
+          </w:rPr>
+          <w:t>http://gphoto.org</w:t>
+        </w:r>
+      </w:hyperlink>
+    </w:p>
+    <w:p>
+      <w:r>
+        <w:t>For Documentation about how to use it</w:t>
+      </w:r>
+      <w:proofErr w:type="gramStart"/>
+      <w:r>
+        <w:t xml:space="preserve">: </w:t>
+      </w:r>
+      <w:r>
+        <w:t xml:space="preserve"> </w:t>
+      </w:r>
+      <w:proofErr w:type="gramEnd"/>
+      <w:r>
+        <w:fldChar w:fldCharType="begin"/>
+      </w:r>
+      <w:r>
+        <w:instrText xml:space="preserve"> HYPERLINK "</w:instrText>
+      </w:r>
+      <w:r>
+        <w:instrText>http://gphoto.org/doc/</w:instrText>
+      </w:r>
+      <w:r>
+        <w:instrText xml:space="preserve">" </w:instrText>
+      </w:r>
+      <w:r>
+        <w:fldChar w:fldCharType="separate"/>
+      </w:r>
+      <w:r>
+        <w:rPr>
+          <w:rStyle w:val="Hyperlink"/>
+        </w:rPr>
+        <w:t>http://gphoto.org/doc/</w:t>
+      </w:r>
+      <w:r>
+        <w:fldChar w:fldCharType="end"/>
+      </w:r>
+    </w:p>
+    <w:p>
+      <w:r>
+        <w:t>For source code:</w:t>
+      </w:r>
+      <w:r>
+        <w:t xml:space="preserve"> </w:t>
+      </w:r>
+      <w:hyperlink r:id="rId64" w:history="1">
+        <w:r>
+          <w:rPr>
+            <w:rStyle w:val="Hyperlink"/>
+          </w:rPr>
+          <w:t>https://github.com/gphoto/</w:t>
+        </w:r>
+      </w:hyperlink>
+    </w:p>
+    <w:p>
       <w:bookmarkStart w:id="0" w:name="_GoBack"/>
       <w:bookmarkEnd w:id="0"/>
+    </w:p>
+    <w:p>
+      <w:r>
+        <w:t>LibGphoto2</w:t>
+      </w:r>
+      <w:r>
+        <w:t xml:space="preserve"> is released </w:t>
+      </w:r>
+      <w:r>
+        <w:t xml:space="preserve">under the </w:t>
+      </w:r>
+      <w:r>
+        <w:t>GNU GPL version 2</w:t>
+      </w:r>
+    </w:p>
+    <w:p>
+      <w:hyperlink r:id="rId65" w:history="1">
+        <w:r>
+          <w:rPr>
+            <w:rStyle w:val="Hyperlink"/>
+          </w:rPr>
+          <w:t>http://gphoto.org</w:t>
+        </w:r>
+      </w:hyperlink>
+    </w:p>
+    <w:p>
+      <w:pPr>
+        <w:rPr>
+          <w:sz w:val="56"/>
+          <w:szCs w:val="56"/>
+        </w:rPr>
+      </w:pPr>
+    </w:p>
+    <w:p>
+      <w:pPr>
+        <w:rPr>
+          <w:sz w:val="56"/>
+          <w:szCs w:val="56"/>
+        </w:rPr>
+      </w:pPr>
       <w:r>
         <w:rPr>
           <w:sz w:val="56"/>
@@ -1713,7 +1864,7 @@
       <w:r>
         <w:t xml:space="preserve">For Information about the software and data: </w:t>
       </w:r>
-      <w:hyperlink r:id="rId60" w:history="1">
+      <w:hyperlink r:id="rId66" w:history="1">
         <w:r>
           <w:rPr>
             <w:rStyle w:val="Hyperlink"/>
@@ -1729,7 +1880,7 @@
       <w:r>
         <w:t xml:space="preserve"> </w:t>
       </w:r>
-      <w:hyperlink r:id="rId61" w:history="1">
+      <w:hyperlink r:id="rId67" w:history="1">
         <w:r>
           <w:rPr>
             <w:rStyle w:val="Hyperlink"/>
@@ -1833,7 +1984,7 @@
       <w:r>
         <w:t xml:space="preserve"> </w:t>
       </w:r>
-      <w:hyperlink r:id="rId62" w:history="1">
+      <w:hyperlink r:id="rId68" w:history="1">
         <w:proofErr w:type="gramStart"/>
         <w:r>
           <w:rPr>
@@ -1860,7 +2011,7 @@
       <w:r>
         <w:t xml:space="preserve"> </w:t>
       </w:r>
-      <w:hyperlink r:id="rId63" w:history="1">
+      <w:hyperlink r:id="rId69" w:history="1">
         <w:r>
           <w:rPr>
             <w:rStyle w:val="Hyperlink"/>
@@ -2038,7 +2189,6 @@
   <w:style w:type="character" w:default="1" w:styleId="DefaultParagraphFont">
     <w:name w:val="Default Paragraph Font"/>
     <w:uiPriority w:val="1"/>
-    <w:semiHidden/>
     <w:unhideWhenUsed/>
   </w:style>
   <w:style w:type="table" w:default="1" w:styleId="TableNormal">
@@ -2274,7 +2424,6 @@
   <w:style w:type="character" w:default="1" w:styleId="DefaultParagraphFont">
     <w:name w:val="Default Paragraph Font"/>
     <w:uiPriority w:val="1"/>
-    <w:semiHidden/>
     <w:unhideWhenUsed/>
   </w:style>
   <w:style w:type="table" w:default="1" w:styleId="TableNormal">

</xml_diff>